<commit_message>
Fixed typos (thanx Daniel)
</commit_message>
<xml_diff>
--- a/os/doc/NC-PERF-USER-GUIDE.docx
+++ b/os/doc/NC-PERF-USER-GUIDE.docx
@@ -595,7 +595,6 @@
         </w:sectPr>
       </w:pPr>
     </w:p>
-    <w:bookmarkStart w:id="2" w:name="_GoBack"/>
     <w:p>
       <w:pPr>
         <w:pStyle w:val="TOC1"/>
@@ -627,6 +626,8 @@
         </w:rPr>
         <w:fldChar w:fldCharType="separate"/>
       </w:r>
+      <w:bookmarkStart w:id="2" w:name="_GoBack"/>
+      <w:bookmarkEnd w:id="2"/>
       <w:r>
         <w:t>1</w:t>
       </w:r>
@@ -651,7 +652,7 @@
         <w:fldChar w:fldCharType="begin"/>
       </w:r>
       <w:r>
-        <w:instrText xml:space="preserve"> PAGEREF _Toc333995965 \h </w:instrText>
+        <w:instrText xml:space="preserve"> PAGEREF _Toc333997737 \h </w:instrText>
       </w:r>
       <w:r>
         <w:fldChar w:fldCharType="separate"/>
@@ -697,7 +698,7 @@
         <w:fldChar w:fldCharType="begin"/>
       </w:r>
       <w:r>
-        <w:instrText xml:space="preserve"> PAGEREF _Toc333995966 \h </w:instrText>
+        <w:instrText xml:space="preserve"> PAGEREF _Toc333997738 \h </w:instrText>
       </w:r>
       <w:r>
         <w:fldChar w:fldCharType="separate"/>
@@ -743,7 +744,7 @@
         <w:fldChar w:fldCharType="begin"/>
       </w:r>
       <w:r>
-        <w:instrText xml:space="preserve"> PAGEREF _Toc333995967 \h </w:instrText>
+        <w:instrText xml:space="preserve"> PAGEREF _Toc333997739 \h </w:instrText>
       </w:r>
       <w:r>
         <w:fldChar w:fldCharType="separate"/>
@@ -789,7 +790,7 @@
         <w:fldChar w:fldCharType="begin"/>
       </w:r>
       <w:r>
-        <w:instrText xml:space="preserve"> PAGEREF _Toc333995968 \h </w:instrText>
+        <w:instrText xml:space="preserve"> PAGEREF _Toc333997740 \h </w:instrText>
       </w:r>
       <w:r>
         <w:fldChar w:fldCharType="separate"/>
@@ -835,7 +836,7 @@
         <w:fldChar w:fldCharType="begin"/>
       </w:r>
       <w:r>
-        <w:instrText xml:space="preserve"> PAGEREF _Toc333995969 \h </w:instrText>
+        <w:instrText xml:space="preserve"> PAGEREF _Toc333997741 \h </w:instrText>
       </w:r>
       <w:r>
         <w:fldChar w:fldCharType="separate"/>
@@ -883,7 +884,7 @@
         <w:fldChar w:fldCharType="begin"/>
       </w:r>
       <w:r>
-        <w:instrText xml:space="preserve"> PAGEREF _Toc333995970 \h </w:instrText>
+        <w:instrText xml:space="preserve"> PAGEREF _Toc333997742 \h </w:instrText>
       </w:r>
       <w:r>
         <w:fldChar w:fldCharType="separate"/>
@@ -931,7 +932,7 @@
         <w:fldChar w:fldCharType="begin"/>
       </w:r>
       <w:r>
-        <w:instrText xml:space="preserve"> PAGEREF _Toc333995971 \h </w:instrText>
+        <w:instrText xml:space="preserve"> PAGEREF _Toc333997743 \h </w:instrText>
       </w:r>
       <w:r>
         <w:fldChar w:fldCharType="separate"/>
@@ -979,7 +980,7 @@
         <w:fldChar w:fldCharType="begin"/>
       </w:r>
       <w:r>
-        <w:instrText xml:space="preserve"> PAGEREF _Toc333995972 \h </w:instrText>
+        <w:instrText xml:space="preserve"> PAGEREF _Toc333997744 \h </w:instrText>
       </w:r>
       <w:r>
         <w:fldChar w:fldCharType="separate"/>
@@ -1027,7 +1028,7 @@
         <w:fldChar w:fldCharType="begin"/>
       </w:r>
       <w:r>
-        <w:instrText xml:space="preserve"> PAGEREF _Toc333995973 \h </w:instrText>
+        <w:instrText xml:space="preserve"> PAGEREF _Toc333997745 \h </w:instrText>
       </w:r>
       <w:r>
         <w:fldChar w:fldCharType="separate"/>
@@ -1075,7 +1076,7 @@
         <w:fldChar w:fldCharType="begin"/>
       </w:r>
       <w:r>
-        <w:instrText xml:space="preserve"> PAGEREF _Toc333995974 \h </w:instrText>
+        <w:instrText xml:space="preserve"> PAGEREF _Toc333997746 \h </w:instrText>
       </w:r>
       <w:r>
         <w:fldChar w:fldCharType="separate"/>
@@ -1123,7 +1124,7 @@
         <w:fldChar w:fldCharType="begin"/>
       </w:r>
       <w:r>
-        <w:instrText xml:space="preserve"> PAGEREF _Toc333995975 \h </w:instrText>
+        <w:instrText xml:space="preserve"> PAGEREF _Toc333997747 \h </w:instrText>
       </w:r>
       <w:r>
         <w:fldChar w:fldCharType="separate"/>
@@ -1171,7 +1172,7 @@
         <w:fldChar w:fldCharType="begin"/>
       </w:r>
       <w:r>
-        <w:instrText xml:space="preserve"> PAGEREF _Toc333995976 \h </w:instrText>
+        <w:instrText xml:space="preserve"> PAGEREF _Toc333997748 \h </w:instrText>
       </w:r>
       <w:r>
         <w:fldChar w:fldCharType="separate"/>
@@ -1219,7 +1220,7 @@
         <w:fldChar w:fldCharType="begin"/>
       </w:r>
       <w:r>
-        <w:instrText xml:space="preserve"> PAGEREF _Toc333995977 \h </w:instrText>
+        <w:instrText xml:space="preserve"> PAGEREF _Toc333997749 \h </w:instrText>
       </w:r>
       <w:r>
         <w:fldChar w:fldCharType="separate"/>
@@ -1267,7 +1268,7 @@
         <w:fldChar w:fldCharType="begin"/>
       </w:r>
       <w:r>
-        <w:instrText xml:space="preserve"> PAGEREF _Toc333995978 \h </w:instrText>
+        <w:instrText xml:space="preserve"> PAGEREF _Toc333997750 \h </w:instrText>
       </w:r>
       <w:r>
         <w:fldChar w:fldCharType="separate"/>
@@ -1315,7 +1316,7 @@
         <w:fldChar w:fldCharType="begin"/>
       </w:r>
       <w:r>
-        <w:instrText xml:space="preserve"> PAGEREF _Toc333995979 \h </w:instrText>
+        <w:instrText xml:space="preserve"> PAGEREF _Toc333997751 \h </w:instrText>
       </w:r>
       <w:r>
         <w:fldChar w:fldCharType="separate"/>
@@ -1363,7 +1364,7 @@
         <w:fldChar w:fldCharType="begin"/>
       </w:r>
       <w:r>
-        <w:instrText xml:space="preserve"> PAGEREF _Toc333995980 \h </w:instrText>
+        <w:instrText xml:space="preserve"> PAGEREF _Toc333997752 \h </w:instrText>
       </w:r>
       <w:r>
         <w:fldChar w:fldCharType="separate"/>
@@ -1411,7 +1412,7 @@
         <w:fldChar w:fldCharType="begin"/>
       </w:r>
       <w:r>
-        <w:instrText xml:space="preserve"> PAGEREF _Toc333995981 \h </w:instrText>
+        <w:instrText xml:space="preserve"> PAGEREF _Toc333997753 \h </w:instrText>
       </w:r>
       <w:r>
         <w:fldChar w:fldCharType="separate"/>
@@ -1459,7 +1460,7 @@
         <w:fldChar w:fldCharType="begin"/>
       </w:r>
       <w:r>
-        <w:instrText xml:space="preserve"> PAGEREF _Toc333995982 \h </w:instrText>
+        <w:instrText xml:space="preserve"> PAGEREF _Toc333997754 \h </w:instrText>
       </w:r>
       <w:r>
         <w:fldChar w:fldCharType="separate"/>
@@ -1507,7 +1508,7 @@
         <w:fldChar w:fldCharType="begin"/>
       </w:r>
       <w:r>
-        <w:instrText xml:space="preserve"> PAGEREF _Toc333995983 \h </w:instrText>
+        <w:instrText xml:space="preserve"> PAGEREF _Toc333997755 \h </w:instrText>
       </w:r>
       <w:r>
         <w:fldChar w:fldCharType="separate"/>
@@ -1555,7 +1556,7 @@
         <w:fldChar w:fldCharType="begin"/>
       </w:r>
       <w:r>
-        <w:instrText xml:space="preserve"> PAGEREF _Toc333995984 \h </w:instrText>
+        <w:instrText xml:space="preserve"> PAGEREF _Toc333997756 \h </w:instrText>
       </w:r>
       <w:r>
         <w:fldChar w:fldCharType="separate"/>
@@ -1603,7 +1604,7 @@
         <w:fldChar w:fldCharType="begin"/>
       </w:r>
       <w:r>
-        <w:instrText xml:space="preserve"> PAGEREF _Toc333995985 \h </w:instrText>
+        <w:instrText xml:space="preserve"> PAGEREF _Toc333997757 \h </w:instrText>
       </w:r>
       <w:r>
         <w:fldChar w:fldCharType="separate"/>
@@ -1651,7 +1652,7 @@
         <w:fldChar w:fldCharType="begin"/>
       </w:r>
       <w:r>
-        <w:instrText xml:space="preserve"> PAGEREF _Toc333995986 \h </w:instrText>
+        <w:instrText xml:space="preserve"> PAGEREF _Toc333997758 \h </w:instrText>
       </w:r>
       <w:r>
         <w:fldChar w:fldCharType="separate"/>
@@ -1699,7 +1700,7 @@
         <w:fldChar w:fldCharType="begin"/>
       </w:r>
       <w:r>
-        <w:instrText xml:space="preserve"> PAGEREF _Toc333995987 \h </w:instrText>
+        <w:instrText xml:space="preserve"> PAGEREF _Toc333997759 \h </w:instrText>
       </w:r>
       <w:r>
         <w:fldChar w:fldCharType="separate"/>
@@ -1738,7 +1739,7 @@
         <w:tab/>
       </w:r>
       <w:r>
-        <w:t>nc_stat_d – Single Image System master node deamon</w:t>
+        <w:t>nc_stat_d – Single Image System master node daemon</w:t>
       </w:r>
       <w:r>
         <w:tab/>
@@ -1747,7 +1748,7 @@
         <w:fldChar w:fldCharType="begin"/>
       </w:r>
       <w:r>
-        <w:instrText xml:space="preserve"> PAGEREF _Toc333995988 \h </w:instrText>
+        <w:instrText xml:space="preserve"> PAGEREF _Toc333997760 \h </w:instrText>
       </w:r>
       <w:r>
         <w:fldChar w:fldCharType="separate"/>
@@ -1781,7 +1782,6 @@
         </w:rPr>
         <w:fldChar w:fldCharType="end"/>
       </w:r>
-      <w:bookmarkEnd w:id="2"/>
     </w:p>
     <w:p>
       <w:pPr>
@@ -1789,7 +1789,7 @@
       </w:pPr>
       <w:bookmarkStart w:id="3" w:name="_Toc504964545"/>
       <w:bookmarkStart w:id="4" w:name="_Toc506173028"/>
-      <w:bookmarkStart w:id="5" w:name="_Toc333995965"/>
+      <w:bookmarkStart w:id="5" w:name="_Toc333997737"/>
       <w:r>
         <w:lastRenderedPageBreak/>
         <w:t>Introduction</w:t>
@@ -1800,7 +1800,7 @@
       <w:pPr>
         <w:pStyle w:val="Heading2"/>
       </w:pPr>
-      <w:bookmarkStart w:id="6" w:name="_Toc333995966"/>
+      <w:bookmarkStart w:id="6" w:name="_Toc333997738"/>
       <w:r>
         <w:t>Abstract</w:t>
       </w:r>
@@ -1898,13 +1898,22 @@
         <w:t xml:space="preserve"> </w:t>
       </w:r>
       <w:r>
-        <w:t xml:space="preserve">deamon operating on the master node of the NumaConnect </w:t>
+        <w:t>daemon</w:t>
+      </w:r>
+      <w:r>
+        <w:t xml:space="preserve"> operating on the master node of the NumaConnect </w:t>
       </w:r>
       <w:r>
         <w:t>Single Image System</w:t>
       </w:r>
       <w:r>
-        <w:t xml:space="preserve">. The server deamon is called </w:t>
+        <w:t xml:space="preserve">. The server </w:t>
+      </w:r>
+      <w:r>
+        <w:t>daemon</w:t>
+      </w:r>
+      <w:r>
+        <w:t xml:space="preserve"> is called </w:t>
       </w:r>
       <w:r>
         <w:rPr>
@@ -1920,7 +1929,7 @@
       <w:pPr>
         <w:pStyle w:val="Heading2"/>
       </w:pPr>
-      <w:bookmarkStart w:id="7" w:name="_Toc333995967"/>
+      <w:bookmarkStart w:id="7" w:name="_Toc333997739"/>
       <w:r>
         <w:t>Document overview</w:t>
       </w:r>
@@ -2063,12 +2072,18 @@
         <w:t xml:space="preserve">, </w:t>
       </w:r>
       <w:r>
-        <w:t xml:space="preserve">while the serverdeamon </w:t>
+        <w:t>while the server</w:t>
+      </w:r>
+      <w:r>
+        <w:t>daemon</w:t>
       </w:r>
       <w:r>
         <w:t xml:space="preserve"> </w:t>
       </w:r>
       <w:r>
+        <w:t xml:space="preserve"> </w:t>
+      </w:r>
+      <w:r>
         <w:rPr>
           <w:i/>
         </w:rPr>
@@ -2116,7 +2131,7 @@
       <w:pPr>
         <w:pStyle w:val="Heading2"/>
       </w:pPr>
-      <w:bookmarkStart w:id="8" w:name="_Toc333995968"/>
+      <w:bookmarkStart w:id="8" w:name="_Toc333997740"/>
       <w:r>
         <w:t>Ref</w:t>
       </w:r>
@@ -2491,7 +2506,7 @@
         <w:ind w:left="431" w:right="0" w:hanging="431"/>
         <w:textAlignment w:val="auto"/>
       </w:pPr>
-      <w:bookmarkStart w:id="11" w:name="_Toc333995969"/>
+      <w:bookmarkStart w:id="11" w:name="_Toc333997741"/>
       <w:r>
         <w:lastRenderedPageBreak/>
         <w:t>Abbreviations</w:t>
@@ -2731,7 +2746,10 @@
         <w:t>Single Image System</w:t>
       </w:r>
       <w:r>
-        <w:t xml:space="preserve"> master node deamon</w:t>
+        <w:t xml:space="preserve"> master node </w:t>
+      </w:r>
+      <w:r>
+        <w:t>daemon</w:t>
       </w:r>
     </w:p>
     <w:p>
@@ -2845,7 +2863,7 @@
         <w:pStyle w:val="Heading1"/>
       </w:pPr>
       <w:bookmarkStart w:id="12" w:name="_Ref333752010"/>
-      <w:bookmarkStart w:id="13" w:name="_Toc333995970"/>
+      <w:bookmarkStart w:id="13" w:name="_Toc333997742"/>
       <w:r>
         <w:lastRenderedPageBreak/>
         <w:t>NumaChip</w:t>
@@ -2873,7 +2891,10 @@
         <w:t xml:space="preserve"> programmable performance counters. They ar</w:t>
       </w:r>
       <w:r>
-        <w:t>e ducumented in the DNC_CSR.pdf</w:t>
+        <w:t>e do</w:t>
+      </w:r>
+      <w:r>
+        <w:t>cumented in the DNC_CSR.pdf</w:t>
       </w:r>
       <w:r>
         <w:t xml:space="preserve"> [1]</w:t>
@@ -3053,10 +3074,10 @@
             <v:path o:extrusionok="f" gradientshapeok="t" o:connecttype="rect"/>
             <o:lock v:ext="edit" aspectratio="t"/>
           </v:shapetype>
-          <v:shape id="_x0000_i1062" type="#_x0000_t75" style="width:470.05pt;height:194.4pt;mso-position-horizontal:absolute" o:ole="">
+          <v:shape id="_x0000_i1062" type="#_x0000_t75" style="width:469.55pt;height:194.1pt;mso-position-horizontal:absolute" o:ole="">
             <v:imagedata r:id="rId19" o:title=""/>
           </v:shape>
-          <o:OLEObject Type="Embed" ProgID="Visio.Drawing.11" ShapeID="_x0000_i1062" DrawAspect="Content" ObjectID="_1407737937" r:id="rId20"/>
+          <o:OLEObject Type="Embed" ProgID="Visio.Drawing.11" ShapeID="_x0000_i1062" DrawAspect="Content" ObjectID="_1407739675" r:id="rId20"/>
         </w:object>
       </w:r>
     </w:p>
@@ -4492,7 +4513,7 @@
         <w:pStyle w:val="Heading1"/>
       </w:pPr>
       <w:bookmarkStart w:id="16" w:name="_Ref333758522"/>
-      <w:bookmarkStart w:id="17" w:name="_Toc333995971"/>
+      <w:bookmarkStart w:id="17" w:name="_Toc333997743"/>
       <w:r>
         <w:lastRenderedPageBreak/>
         <w:t>NumaChip</w:t>
@@ -5297,7 +5318,7 @@
         <w:pStyle w:val="Heading1"/>
       </w:pPr>
       <w:bookmarkStart w:id="18" w:name="_Ref333758576"/>
-      <w:bookmarkStart w:id="19" w:name="_Toc333995972"/>
+      <w:bookmarkStart w:id="19" w:name="_Toc333997744"/>
       <w:r>
         <w:lastRenderedPageBreak/>
         <w:t>NumaChip</w:t>
@@ -5689,7 +5710,7 @@
       <w:pPr>
         <w:pStyle w:val="Heading3"/>
       </w:pPr>
-      <w:bookmarkStart w:id="20" w:name="_Toc333995973"/>
+      <w:bookmarkStart w:id="20" w:name="_Toc333997745"/>
       <w:r>
         <w:t>n</w:t>
       </w:r>
@@ -6334,7 +6355,7 @@
       <w:pPr>
         <w:pStyle w:val="Heading3"/>
       </w:pPr>
-      <w:bookmarkStart w:id="21" w:name="_Toc333995974"/>
+      <w:bookmarkStart w:id="21" w:name="_Toc333997746"/>
       <w:r>
         <w:t>nc_perf help menu</w:t>
       </w:r>
@@ -6517,7 +6538,7 @@
       <w:pPr>
         <w:pStyle w:val="Heading3"/>
       </w:pPr>
-      <w:bookmarkStart w:id="22" w:name="_Toc333995975"/>
+      <w:bookmarkStart w:id="22" w:name="_Toc333997747"/>
       <w:r>
         <w:t>Clear counters</w:t>
       </w:r>
@@ -6640,7 +6661,19 @@
         <w:rPr>
           <w:i/>
         </w:rPr>
-        <w:t>INVOLVED REGISTRIES:----------------------</w:t>
+        <w:t xml:space="preserve">INVOLVED </w:t>
+      </w:r>
+      <w:r>
+        <w:rPr>
+          <w:i/>
+        </w:rPr>
+        <w:t>REGISTERS</w:t>
+      </w:r>
+      <w:r>
+        <w:rPr>
+          <w:i/>
+        </w:rPr>
+        <w:t>:----------------------</w:t>
       </w:r>
     </w:p>
     <w:p>
@@ -7291,7 +7324,7 @@
       <w:pPr>
         <w:pStyle w:val="Heading3"/>
       </w:pPr>
-      <w:bookmarkStart w:id="23" w:name="_Toc333995976"/>
+      <w:bookmarkStart w:id="23" w:name="_Toc333997748"/>
       <w:r>
         <w:t>Select counters</w:t>
       </w:r>
@@ -7417,7 +7450,19 @@
         <w:rPr>
           <w:i/>
         </w:rPr>
-        <w:t>INVOLVED REGISTRIES:----------------------</w:t>
+        <w:t xml:space="preserve">INVOLVED </w:t>
+      </w:r>
+      <w:r>
+        <w:rPr>
+          <w:i/>
+        </w:rPr>
+        <w:t>REGISTERS</w:t>
+      </w:r>
+      <w:r>
+        <w:rPr>
+          <w:i/>
+        </w:rPr>
+        <w:t>:----------------------</w:t>
       </w:r>
     </w:p>
     <w:p>
@@ -8214,7 +8259,7 @@
       <w:pPr>
         <w:pStyle w:val="Heading3"/>
       </w:pPr>
-      <w:bookmarkStart w:id="24" w:name="_Toc333995977"/>
+      <w:bookmarkStart w:id="24" w:name="_Toc333997749"/>
       <w:r>
         <w:t>Mask counters</w:t>
       </w:r>
@@ -8335,7 +8380,19 @@
         <w:rPr>
           <w:i/>
         </w:rPr>
-        <w:t>INVOLVED REGISTRIES:----------------------</w:t>
+        <w:t xml:space="preserve">INVOLVED </w:t>
+      </w:r>
+      <w:r>
+        <w:rPr>
+          <w:i/>
+        </w:rPr>
+        <w:t>REGISTERS</w:t>
+      </w:r>
+      <w:r>
+        <w:rPr>
+          <w:i/>
+        </w:rPr>
+        <w:t>:----------------------</w:t>
       </w:r>
     </w:p>
     <w:p>
@@ -10256,7 +10313,7 @@
       <w:pPr>
         <w:pStyle w:val="Heading3"/>
       </w:pPr>
-      <w:bookmarkStart w:id="25" w:name="_Toc333995978"/>
+      <w:bookmarkStart w:id="25" w:name="_Toc333997750"/>
       <w:r>
         <w:t>Read counters</w:t>
       </w:r>
@@ -10383,7 +10440,19 @@
           <w:i/>
         </w:rPr>
         <w:lastRenderedPageBreak/>
-        <w:t>INVOLVED REGISTRIES:----------------------</w:t>
+        <w:t xml:space="preserve">INVOLVED </w:t>
+      </w:r>
+      <w:r>
+        <w:rPr>
+          <w:i/>
+        </w:rPr>
+        <w:t>REGISTERS</w:t>
+      </w:r>
+      <w:r>
+        <w:rPr>
+          <w:i/>
+        </w:rPr>
+        <w:t>:----------------------</w:t>
       </w:r>
     </w:p>
     <w:p>
@@ -10879,7 +10948,7 @@
       <w:pPr>
         <w:pStyle w:val="Heading3"/>
       </w:pPr>
-      <w:bookmarkStart w:id="26" w:name="_Toc333995979"/>
+      <w:bookmarkStart w:id="26" w:name="_Toc333997751"/>
       <w:r>
         <w:t>Stop counters</w:t>
       </w:r>
@@ -11005,7 +11074,19 @@
         <w:rPr>
           <w:i/>
         </w:rPr>
-        <w:t>INVOLVED REGISTRIES:----------------------</w:t>
+        <w:t xml:space="preserve">INVOLVED </w:t>
+      </w:r>
+      <w:r>
+        <w:rPr>
+          <w:i/>
+        </w:rPr>
+        <w:t>REGISTERS</w:t>
+      </w:r>
+      <w:r>
+        <w:rPr>
+          <w:i/>
+        </w:rPr>
+        <w:t>:----------------------</w:t>
       </w:r>
     </w:p>
     <w:p>
@@ -11469,7 +11550,7 @@
       <w:pPr>
         <w:pStyle w:val="Heading3"/>
       </w:pPr>
-      <w:bookmarkStart w:id="27" w:name="_Toc333995980"/>
+      <w:bookmarkStart w:id="27" w:name="_Toc333997752"/>
       <w:r>
         <w:t>Start counters</w:t>
       </w:r>
@@ -11595,7 +11676,19 @@
         <w:rPr>
           <w:i/>
         </w:rPr>
-        <w:t>INVOLVED REGISTRIES:----------------------</w:t>
+        <w:t xml:space="preserve">INVOLVED </w:t>
+      </w:r>
+      <w:r>
+        <w:rPr>
+          <w:i/>
+        </w:rPr>
+        <w:t>REGISTERS</w:t>
+      </w:r>
+      <w:r>
+        <w:rPr>
+          <w:i/>
+        </w:rPr>
+        <w:t>:----------------------</w:t>
       </w:r>
     </w:p>
     <w:p>
@@ -12035,7 +12128,19 @@
         <w:rPr>
           <w:i/>
         </w:rPr>
-        <w:t>_start_pcounter is just doing clear,select and mask in one step.</w:t>
+        <w:t xml:space="preserve">_start_pcounter is just doing </w:t>
+      </w:r>
+      <w:r>
+        <w:rPr>
+          <w:i/>
+        </w:rPr>
+        <w:t>clear, select</w:t>
+      </w:r>
+      <w:r>
+        <w:rPr>
+          <w:i/>
+        </w:rPr>
+        <w:t xml:space="preserve"> and mask in one step.</w:t>
       </w:r>
     </w:p>
     <w:p>
@@ -12401,7 +12506,7 @@
       <w:pPr>
         <w:pStyle w:val="Heading3"/>
       </w:pPr>
-      <w:bookmarkStart w:id="28" w:name="_Toc333995981"/>
+      <w:bookmarkStart w:id="28" w:name="_Toc333997753"/>
       <w:r>
         <w:t>nc_perf example</w:t>
       </w:r>
@@ -12975,7 +13080,7 @@
         <w:pStyle w:val="Heading1"/>
       </w:pPr>
       <w:bookmarkStart w:id="29" w:name="_Ref333758657"/>
-      <w:bookmarkStart w:id="30" w:name="_Toc333995982"/>
+      <w:bookmarkStart w:id="30" w:name="_Toc333997754"/>
       <w:r>
         <w:lastRenderedPageBreak/>
         <w:t>NumaChip</w:t>
@@ -13127,7 +13232,19 @@
         <w:rPr>
           <w:i/>
         </w:rPr>
-        <w:t xml:space="preserve"> Master Node Deamon&gt;:&lt;portno used by </w:t>
+        <w:t xml:space="preserve"> Master Node </w:t>
+      </w:r>
+      <w:r>
+        <w:rPr>
+          <w:i/>
+        </w:rPr>
+        <w:t>Daemon</w:t>
+      </w:r>
+      <w:r>
+        <w:rPr>
+          <w:i/>
+        </w:rPr>
+        <w:t xml:space="preserve">&gt;:&lt;portno used by </w:t>
       </w:r>
       <w:r>
         <w:rPr>
@@ -13139,7 +13256,19 @@
         <w:rPr>
           <w:i/>
         </w:rPr>
-        <w:t xml:space="preserve"> Master Node Deamon&gt;</w:t>
+        <w:t xml:space="preserve"> Master Node </w:t>
+      </w:r>
+      <w:r>
+        <w:rPr>
+          <w:i/>
+        </w:rPr>
+        <w:t>Daemon</w:t>
+      </w:r>
+      <w:r>
+        <w:rPr>
+          <w:i/>
+        </w:rPr>
+        <w:t>&gt;</w:t>
       </w:r>
     </w:p>
     <w:p>
@@ -13192,7 +13321,13 @@
         <w:t>Single Image System</w:t>
       </w:r>
       <w:r>
-        <w:t xml:space="preserve"> Master Node Deamon you may do </w:t>
+        <w:t xml:space="preserve"> Master Node </w:t>
+      </w:r>
+      <w:r>
+        <w:t>Daemon</w:t>
+      </w:r>
+      <w:r>
+        <w:t xml:space="preserve"> you may do </w:t>
       </w:r>
     </w:p>
     <w:p/>
@@ -13426,7 +13561,7 @@
       <w:pPr>
         <w:pStyle w:val="Heading3"/>
       </w:pPr>
-      <w:bookmarkStart w:id="31" w:name="_Toc333995983"/>
+      <w:bookmarkStart w:id="31" w:name="_Toc333997755"/>
       <w:r>
         <w:t>NumaChip</w:t>
       </w:r>
@@ -13714,7 +13849,7 @@
       <w:pPr>
         <w:pStyle w:val="Heading3"/>
       </w:pPr>
-      <w:bookmarkStart w:id="32" w:name="_Toc333995984"/>
+      <w:bookmarkStart w:id="32" w:name="_Toc333997756"/>
       <w:r>
         <w:t>NumaChip</w:t>
       </w:r>
@@ -13892,7 +14027,7 @@
       <w:pPr>
         <w:pStyle w:val="Heading3"/>
       </w:pPr>
-      <w:bookmarkStart w:id="33" w:name="_Toc333995985"/>
+      <w:bookmarkStart w:id="33" w:name="_Toc333997757"/>
       <w:r>
         <w:t>NumaChip</w:t>
       </w:r>
@@ -14300,7 +14435,7 @@
       <w:pPr>
         <w:pStyle w:val="Heading3"/>
       </w:pPr>
-      <w:bookmarkStart w:id="34" w:name="_Toc333995986"/>
+      <w:bookmarkStart w:id="34" w:name="_Toc333997758"/>
       <w:r>
         <w:t>NumaChip</w:t>
       </w:r>
@@ -14701,7 +14836,7 @@
       <w:pPr>
         <w:pStyle w:val="Heading3"/>
       </w:pPr>
-      <w:bookmarkStart w:id="35" w:name="_Toc333995987"/>
+      <w:bookmarkStart w:id="35" w:name="_Toc333997759"/>
       <w:r>
         <w:t>NumaChip</w:t>
       </w:r>
@@ -14924,7 +15059,7 @@
         <w:pStyle w:val="Heading1"/>
       </w:pPr>
       <w:bookmarkStart w:id="36" w:name="_Ref333758712"/>
-      <w:bookmarkStart w:id="37" w:name="_Toc333995988"/>
+      <w:bookmarkStart w:id="37" w:name="_Toc333997760"/>
       <w:r>
         <w:lastRenderedPageBreak/>
         <w:t xml:space="preserve">nc_stat_d – </w:t>
@@ -14933,7 +15068,10 @@
         <w:t>Single Image System</w:t>
       </w:r>
       <w:r>
-        <w:t xml:space="preserve"> master node deamon</w:t>
+        <w:t xml:space="preserve"> master node </w:t>
+      </w:r>
+      <w:r>
+        <w:t>daemon</w:t>
       </w:r>
       <w:bookmarkEnd w:id="36"/>
       <w:bookmarkEnd w:id="37"/>
@@ -23714,7 +23852,7 @@
 </file>
 
 <file path=customXml/itemProps1.xml><?xml version="1.0" encoding="utf-8"?>
-<ds:datastoreItem xmlns:ds="http://schemas.openxmlformats.org/officeDocument/2006/customXml" ds:itemID="{88EEFD38-FE3A-4428-8AF9-F3A893E324AE}">
+<ds:datastoreItem xmlns:ds="http://schemas.openxmlformats.org/officeDocument/2006/customXml" ds:itemID="{2D3DFF43-6350-4C5B-B872-9813E60E3CA4}">
   <ds:schemaRefs>
     <ds:schemaRef ds:uri="http://schemas.openxmlformats.org/officeDocument/2006/bibliography"/>
   </ds:schemaRefs>

</xml_diff>